<commit_message>
review comments first draft
</commit_message>
<xml_diff>
--- a/peer-review/review-response.docx
+++ b/peer-review/review-response.docx
@@ -29,7 +29,7 @@
         <w:pStyle w:val="BodyText"/>
       </w:pPr>
       <w:r>
-        <w:t xml:space="preserve">Thank you for sending review reports for our manuscript. The reviewer’s comments were useful and have improved the paper.</w:t>
+        <w:t xml:space="preserve">Thank you for sending review reports for our manuscript. The reviewer’s comments were useful and have greatly improved the paper.</w:t>
       </w:r>
     </w:p>
     <w:p>
@@ -84,9 +84,32 @@
       </w:pPr>
       <w:r>
         <w:rPr>
-          <w:b/>
-        </w:rPr>
-        <w:t xml:space="preserve">What do we think the study design is here?</w:t>
+          <w:i/>
+        </w:rPr>
+        <w:t xml:space="preserve">We have updated the title to,</w:t>
+      </w:r>
+    </w:p>
+    <w:p>
+      <w:pPr>
+        <w:pStyle w:val="BodyText"/>
+      </w:pPr>
+      <w:r>
+        <w:rPr>
+          <w:i/>
+        </w:rPr>
+        <w:t xml:space="preserve">“</w:t>
+      </w:r>
+      <w:r>
+        <w:rPr>
+          <w:i/>
+        </w:rPr>
+        <w:t xml:space="preserve">Reassessing the evidence for universal school-age Bacillus Calmette Guerin (BCG) vaccination in England and Wales: re-evaluating and updating a modelling study</w:t>
+      </w:r>
+      <w:r>
+        <w:rPr>
+          <w:i/>
+        </w:rPr>
+        <w:t xml:space="preserve">”</w:t>
       </w:r>
     </w:p>
     <w:p>
@@ -164,9 +187,9 @@
       </w:pPr>
       <w:r>
         <w:rPr>
-          <w:b/>
-        </w:rPr>
-        <w:t xml:space="preserve">I’m not sure this checklist is really appropriate for this paper. It is primarly designed for stastical models used for prediction.</w:t>
+          <w:i/>
+        </w:rPr>
+        <w:t xml:space="preserve">We feel that this checklist is not completely appropriate for this study as it is more focussed towards statistical models designed to be used as tools for prediction. However, we would be happy to fill in this or any other checklist if required.</w:t>
       </w:r>
     </w:p>
     <w:p>
@@ -228,7 +251,7 @@
         <w:rPr>
           <w:i/>
         </w:rPr>
-        <w:t xml:space="preserve">The reviewer is correct in identfying this as an issue. We have included some of this uncertainty by re-estimating incidence rates for both those BCG vaccinated and unvaccinated (this is uncertainty is then passed through to the efficacy estimates). This approach makes use of the available data on the effiacy of the BCG vaccine in England and Wales. This does mean that the findings from this model reflect the impact in these countries only and cannot be directly generalised.</w:t>
+        <w:t xml:space="preserve">The reviewer is correct in identfying this as an issue. We have included some of this uncertainty by re-estimating incidence rates for both those BCG vaccinated and unvaccinated (this is uncertainty is then passed through to the efficacy estimates). This approach makes use of the available data on the effiacy of the BCG vaccine in England and Wales. Including additional uncertainty observed globally would be inappropriate here as there is little evidence for this amongst the White UK born population. This does mean that the findings from this model reflect the impact in these countries only and cannot be directly generalised.</w:t>
       </w:r>
     </w:p>
     <w:p>
@@ -396,7 +419,7 @@
         <w:rPr>
           <w:i/>
         </w:rPr>
-        <w:t xml:space="preserve">Whilst this information was present in the original Sutherland et al. paper we agree that more detailed was needed here. We have therefore added greater explanatory detail for each step (please see the marked up paper).</w:t>
+        <w:t xml:space="preserve">Whilst this information was present in the original Sutherland et al. paper we agree that more detail was needed here. We have therefore added greater explanatory detail for each step (please see the marked up paper).</w:t>
       </w:r>
     </w:p>
     <w:p>
@@ -594,7 +617,7 @@
         <w:rPr>
           <w:i/>
         </w:rPr>
-        <w:t xml:space="preserve">Data collection for the ETS began in 2000 and prior to this notification data was only available in years with notifications surveys (1973, 1978, and 1983). We therefore estimated incidence rates between 1984 and 1999, and for the years between notifications surveys (1974-1977 and 1979-1982), using LEOSS regression fitted incidence rates published in [11], and the estimated incidence rates from 2000 on-wards. LOESS (locally estimated scatterplot smoothing) is a local regression method.</w:t>
+        <w:t xml:space="preserve">Data collection for the ETS began in 2000 and prior to this notification data was only available in years with notifications surveys (1973, 1978, and 1983). We therefore estimated incidence rates between 1984 and 1999, and for the years between notifications surveys (1974-1977 and 1979-1982), using locally estimated scatterplot smoothing (LEOSS) regression fitted to incidence rates published in [11] and the estimated incidence rates from 2000 on-wards. LOESS is a local regression method that combines multiple regression models in a k-nearest neighbours meta-model.</w:t>
       </w:r>
       <w:r>
         <w:rPr>
@@ -612,7 +635,7 @@
         <w:rPr>
           <w:i/>
         </w:rPr>
-        <w:t xml:space="preserve">It combines multiple regression models in a k-nearest neighbours meta-model. This approach allows nonlinear trends to be fitted to using a series of linear models. For years prior to 1973 the annual decreases were assumed to be the mean of the previous 3 years of data. For both proxy measures the annual decreases in incidence rates post 2016 were assumed to be the average of the estimates in 2013, 2014, and 2015.</w:t>
+        <w:t xml:space="preserve">This approach allows nonlinear trends to be fitted to using a series of linear models. For years prior to 1973 the annual decreases were assumed to be the mean of the previous 3 years of data. For both proxy measures the annual decreases in incidence rates post 2016 were assumed to be the average of the estimates in 2013, 2014, and 2015.</w:t>
       </w:r>
       <w:r>
         <w:rPr>
@@ -790,7 +813,7 @@
         <w:rPr>
           <w:i/>
         </w:rPr>
-        <w:t xml:space="preserve">Thank you for your comments. Based on your them we have greatly extended our discussion of the methods used and added further clarification where possible. As this paper reproduces the model published by Sutherland et al. some elements cannot be updated without making the findings difficult to compare. Please see our detailed responses below.</w:t>
+        <w:t xml:space="preserve">Thank you for your comments. Based on them we have greatly extended our discussion of the methods used and added further clarification where possible. Please see our detailed responses below.</w:t>
       </w:r>
     </w:p>
     <w:p>
@@ -853,7 +876,7 @@
         <w:rPr>
           <w:i/>
         </w:rPr>
-        <w:t xml:space="preserve">To answer your previous comment we introduction a subsection of the model explanation detailing our additions to the model. The Updating model parameter estimates section of the methods contains a discussion of differences between the original and updated analysis. We have reworded this for clarity (please see the marked up paper). As you say, parameter uncertainty for incidence rates could have been included at the time but was not, whilst the updated value for the serial interval has only recently become available. This is now explicitly stated in the rewored methods paragraph.</w:t>
+        <w:t xml:space="preserve">To answer your previous comment we introduced a subsection of the model explanation detailing our additions to the model. The Updating model parameter estimates and incorporating parameter uncertainty section of the methods contains a discussion of differences between the original and updated analysis. We have reworded this for clarity (please see the marked up paper). As you say, parameter uncertainty for incidence rates could have been included at the time but was not, whilst the updated value for the serial interval has only recently become available. This is now explicitly stated in the reworded methods paragraph.</w:t>
       </w:r>
     </w:p>
     <w:p>
@@ -881,7 +904,7 @@
         <w:rPr>
           <w:i/>
         </w:rPr>
-        <w:t xml:space="preserve">This study indicates that some of the evidence used to justify the 2005 change in BCG vaccination policy may have underestimated the impact of ending the scheme. It highlights the importance of including both parameter and measurement error, as excluding these sources of variation may lead to spuriously precise results. This is problematic for policy makers as the worst case scenario often needs to be considered. In addition, my exploration of the assumptions used to estimate the annual change in TB incidence rates in the ethnic White UK born illustrates the structural impact of assuming an annual decrease in TB incidence rates. More realistic estimates of the annual decrease in incidence rates resulted in a greatly increased impact of ending the BCG schools scheme. Policy makers should consider these updated estimates when assessing the role of BCG vaccination in those at school-age. However, decisions regarding vaccine policy require economic evaluation, which discounts costs and benefits in the future; discounting has not been applied in this study which estimates the epidemiolgical impact of vaccination only.</w:t>
+        <w:t xml:space="preserve">This study indicates that some of the evidence used to justify the 2005 change in BCG vaccination policy may have underestimated the impact of ending the scheme. It highlights the importance of including both parameter and measurement error, as excluding these sources of variation may lead to spuriously precise results. This is problematic for policy makers as the worst case scenario often needs to be considered when making policy decisions. In addition, our exploration of the assumptions used to estimate the annual change in TB incidence rates in the ethnic White UK born illustrates the structural impact of assuming an annual decrease in TB incidence rates. More realistic estimates of the annual decrease in incidence rates resulted in a greatly increased impact of ending the BCG schools scheme. Policy makers should consider these updated estimates when assessing the role of BCG vaccination in those at school-age. However, decisions regarding vaccine policy require economic evaluation, which discounts costs and benefits in the future; discounting has not been applied in this study which estimates the epidemiolgical impact of vaccination only.</w:t>
       </w:r>
       <w:r>
         <w:rPr>
@@ -975,13 +998,10 @@
         <w:pStyle w:val="BodyText"/>
       </w:pPr>
       <w:r>
-        <w:t xml:space="preserve">**Abstract updates still a work in progress</w:t>
-      </w:r>
-      <w:r>
-        <w:rPr>
-          <w:i/>
-        </w:rPr>
-        <w:t xml:space="preserve">.</w:t>
+        <w:rPr>
+          <w:i/>
+        </w:rPr>
+        <w:t xml:space="preserve">Thank you for these helpful insights - we agree that the manuscript needed revisions. We have updated the abstract based on your comments (see the marked up paper) and some of the other changes to the paper. Unfortunately, due to word limit constraints it was not possible to fully detail how the model was updated (i.e the specifics) at the same time as detailing the results and conclusions.</w:t>
       </w:r>
     </w:p>
     <w:p>
@@ -1014,7 +1034,7 @@
         <w:rPr>
           <w:i/>
         </w:rPr>
-        <w:t xml:space="preserve">Thank you - corrected throughtout.</w:t>
+        <w:t xml:space="preserve">Thank you - corrected throughout.</w:t>
       </w:r>
     </w:p>
     <w:p>
@@ -1090,7 +1110,7 @@
         <w:rPr>
           <w:i/>
         </w:rPr>
-        <w:t xml:space="preserve">The simulation approach used here is not the most accurate method for estimating the impact of ending the BCG schools’ scheme as it relies on numerous assumptions based on the available knowledge in 1987. The strength of this work is that the estimates were based on the framework used to inform policy making. This allowed the strength of model used in the decision-making process to be assessed once parameter uncertainty had been incorperated. This would not have been possible if the impact had been assessed using only the observed data. It also allowed estimates based on updated data to be compared to historic estimates within the same framework. If a different framework had been used then these estimates would not have been comparable.</w:t>
+        <w:t xml:space="preserve">The simulation approach used here is not the most accurate method for estimating the impact of ending the BCG schools scheme as it relies on numerous assumptions based on the available knowledge in 1987 and does not account for the role of non-White and non-UK born cases. However, the strength of this work is that the estimates were based on the framework used to inform policy making. This allowed the strength of model used in the decision-making process to be assessed once parameter uncertainty had been incorperated. This would not have been possible if the impact had been assessed using only the observed data or with a more complex model. It also allowed estimates based on updated data to be compared to historic estimates within the same framework. This would also not have been possible if a different framework had been used.</w:t>
       </w:r>
       <w:r>
         <w:rPr>
@@ -1107,7 +1127,7 @@
         <w:rPr>
           <w:i/>
         </w:rPr>
-        <w:t xml:space="preserve">We discuss alternative approaches for assessing the impact in the final paragraph of the discussion but you are correct in saying that the rationale of this work as to assess the impact of update an existing framework. We have clarified this by adding the following sentence to the introduction,</w:t>
+        <w:t xml:space="preserve">We discuss alternative approaches for assessing the impact in the final paragraph of the discussion but you are correct in saying that the rationale of this work was to assess the impact of updateingree an existing framework. We have clarified this by adding the following sentence to the introduction,</w:t>
       </w:r>
     </w:p>
     <w:p>
@@ -1124,7 +1144,7 @@
         <w:rPr>
           <w:i/>
         </w:rPr>
-        <w:t xml:space="preserve">Re-evaluating this work allows for the strength of the evidence used in decision making to be assessed and aims to highlight any issues with the approach used.</w:t>
+        <w:t xml:space="preserve">Re-evaluating this work allows for the strength of the evidence used in decision making to be assessed and may highlight any issues with the approach used.</w:t>
       </w:r>
       <w:r>
         <w:rPr>
@@ -1398,7 +1418,7 @@
         <w:rPr>
           <w:i/>
         </w:rPr>
-        <w:t xml:space="preserve">to seperate estimates the 2.5% and 97.5% quantile made understanding this paragraph difficult. We have moved to using</w:t>
+        <w:t xml:space="preserve">to seperate estimates of the 2.5% and 97.5% quantiles made understanding this paragraph difficult. We have moved to using</w:t>
       </w:r>
       <w:r>
         <w:rPr>
@@ -1434,7 +1454,7 @@
         <w:rPr>
           <w:i/>
         </w:rPr>
-        <w:t xml:space="preserve">as this morely identifies when estimates are negative. Thank you for picking this up.</w:t>
+        <w:t xml:space="preserve">throughout the paper as this more clearly identifies when estimates are negative. Thank you for picking this up.</w:t>
       </w:r>
     </w:p>
     <w:p>
@@ -1457,7 +1477,7 @@
         <w:rPr>
           <w:i/>
         </w:rPr>
-        <w:t xml:space="preserve">We agree that these estimates (from the original Sutherland et al. paper) are very unrealistic. Sutherland et al. assumed a year-on-year decline of 9% with an estimated incidence of around 23 per 100,000 in 1983 for the unvaccinated population. In 2013 this would give an incidence rate of around 2.6. These very small incidence rates mean that the difference between incidence rates in unvaccinated and vaccinated cases is also very small leading to the spuriously high numbers need to vaccinate. In comparison a 2% decline would give an inidence rate of 12.5. Our additions to the methods section add extra detail on how these estimates are arrived at.</w:t>
+        <w:t xml:space="preserve">We agree that these estimates (from the original Sutherland et al. paper) are very unrealistic. Sutherland et al. assumed a year-on-year decline of 9% with an estimated incidence of ~ 23 per 100,000 in 1983 for the unvaccinated population. In 2013 this would give an incidence rate of ~ 2.6. These very small incidence rates mean that the difference between incidence rates in unvaccinated and vaccinated cases is also very small leading to the spuriously high numbers need to vaccinate. In comparison a 2% decline would give an inidence rate of ~ 12.5. Our additions to the methods section add extra detail on how these estimates are arrived at.</w:t>
       </w:r>
     </w:p>
     <w:p>
@@ -1633,7 +1653,13 @@
         <w:rPr>
           <w:i/>
         </w:rPr>
-        <w:t xml:space="preserve">We agree that this study does not fully answer whether or not the policy change was the correct decission and agree that analysising recent data may be a more valuable approach for this (</w:t>
+        <w:t xml:space="preserve">We agree that this study does not fully answer whether or not the policy change was the correct decision and agree that analysising recent data may be a more valuable approach for this (see here for a preprint by 3 of this studies authors doing this:</w:t>
+      </w:r>
+      <w:r>
+        <w:rPr>
+          <w:i/>
+        </w:rPr>
+        <w:t xml:space="preserve"> </w:t>
       </w:r>
       <w:hyperlink r:id="rId33">
         <w:r>
@@ -1667,7 +1693,7 @@
         <w:rPr>
           <w:i/>
         </w:rPr>
-        <w:t xml:space="preserve">We agree that without the context of the SI and the Sutherland et al. paper the methods section was difficult to follow. We have greatly expanded on the explanation of the model given in the methods incorperating details from the SI and improved the discussion of the Sutherland et al. model.</w:t>
+        <w:t xml:space="preserve">We agree that without the context of the SI and the Sutherland et al. paper that the methods section was difficult to follow. We have greatly expanded on the explanation of the model given in the methods, incorperating details from the SI, and improved the discussion of the Sutherland et al. model.</w:t>
       </w:r>
     </w:p>
     <w:p>
@@ -1708,36 +1734,7 @@
         <w:rPr>
           <w:i/>
         </w:rPr>
-        <w:t xml:space="preserve">We have expanded on this in the introduction as follows,</w:t>
-      </w:r>
-      <w:r>
-        <w:rPr>
-          <w:i/>
-        </w:rPr>
-        <w:t xml:space="preserve"> </w:t>
-      </w:r>
-    </w:p>
-    <w:p>
-      <w:pPr>
-        <w:pStyle w:val="BodyText"/>
-      </w:pPr>
-      <w:r>
-        <w:rPr>
-          <w:i/>
-        </w:rPr>
-        <w:t xml:space="preserve">“</w:t>
-      </w:r>
-      <w:r>
-        <w:rPr>
-          <w:i/>
-        </w:rPr>
-        <w:t xml:space="preserve">In England and Wales, universal school-aged (at 13-14 years old) vaccination was introduced after a MRC trial in the 1950s estimated BCG’s effectiveness at 78% in the ethnic White UK born population.[24] The policy remained in place until 2005, when England and Wales changed to targeted vaccination of high risk neonates. The 2005 change in BCG vaccination policy was motivated by evidence of decreased transmission of TB, an increasing proportion of TB cases occurring in the non-UK born,[1] and modelling evidence that suggested stopping the BCG schools scheme would have minimal long term effects on incidence rates.[39]</w:t>
-      </w:r>
-      <w:r>
-        <w:rPr>
-          <w:i/>
-        </w:rPr>
-        <w:t xml:space="preserve">”</w:t>
+        <w:t xml:space="preserve">We have added the age at vaccination (13-14 years old) to the introduction and also discussed vaccination policy post 2005. We have also moved a detailed description of the Sutherland et al. model from the SI into the main paper which covers coverage assumptions etc.</w:t>
       </w:r>
     </w:p>
     <w:p>
@@ -1888,7 +1885,7 @@
         <w:rPr>
           <w:i/>
         </w:rPr>
-        <w:t xml:space="preserve">We apologise for the confusion - hopefully our updates to the methods section has helped clarify the model structure. We considered the annual decrease in a scenario analysis but all other parameters were otherwise updated.</w:t>
+        <w:t xml:space="preserve">We apologise for the confusion - hopefully our updates to the methods section has helped clarify the model structure. We considered the annual decrease in a scenario analysis but all other parameters were otherwise updated. It is variation in these parameters that we are referring to here.</w:t>
       </w:r>
     </w:p>
     <w:sectPr/>
@@ -1999,7 +1996,7 @@
     </w:lvl>
   </w:abstractNum>
   <w:abstractNum w:abstractNumId="990">
-    <w:nsid w:val="4db47f38"/>
+    <w:nsid w:val="822a14fa"/>
     <w:multiLevelType w:val="multilevel"/>
     <w:lvl w:ilvl="0">
       <w:numFmt w:val="bullet"/>
@@ -2080,7 +2077,7 @@
     </w:lvl>
   </w:abstractNum>
   <w:abstractNum w:abstractNumId="991">
-    <w:nsid w:val="3ae5026b"/>
+    <w:nsid w:val="c5563ad6"/>
     <w:multiLevelType w:val="multilevel"/>
     <w:lvl w:ilvl="0">
       <w:numFmt w:val="bullet"/>
@@ -2161,7 +2158,7 @@
     </w:lvl>
   </w:abstractNum>
   <w:abstractNum w:abstractNumId="99411">
-    <w:nsid w:val="6a74941e"/>
+    <w:nsid w:val="98f43ba6"/>
     <w:multiLevelType w:val="multilevel"/>
     <w:lvl w:ilvl="0">
       <w:start w:val="1"/>
@@ -2249,7 +2246,7 @@
     </w:lvl>
   </w:abstractNum>
   <w:abstractNum w:abstractNumId="99412">
-    <w:nsid w:val="8fb58c4c"/>
+    <w:nsid w:val="36d2c8ec"/>
     <w:multiLevelType w:val="multilevel"/>
     <w:lvl w:ilvl="0">
       <w:start w:val="2"/>
@@ -2337,7 +2334,7 @@
     </w:lvl>
   </w:abstractNum>
   <w:abstractNum w:abstractNumId="99413">
-    <w:nsid w:val="c16ef388"/>
+    <w:nsid w:val="879410b1"/>
     <w:multiLevelType w:val="multilevel"/>
     <w:lvl w:ilvl="0">
       <w:start w:val="3"/>
@@ -2425,7 +2422,7 @@
     </w:lvl>
   </w:abstractNum>
   <w:abstractNum w:abstractNumId="99414">
-    <w:nsid w:val="74fe9fe6"/>
+    <w:nsid w:val="2c8c3572"/>
     <w:multiLevelType w:val="multilevel"/>
     <w:lvl w:ilvl="0">
       <w:start w:val="4"/>
@@ -2513,7 +2510,7 @@
     </w:lvl>
   </w:abstractNum>
   <w:abstractNum w:abstractNumId="99415">
-    <w:nsid w:val="e69841a2"/>
+    <w:nsid w:val="6c18dd80"/>
     <w:multiLevelType w:val="multilevel"/>
     <w:lvl w:ilvl="0">
       <w:start w:val="5"/>
@@ -2601,7 +2598,7 @@
     </w:lvl>
   </w:abstractNum>
   <w:abstractNum w:abstractNumId="99416">
-    <w:nsid w:val="b4111f8a"/>
+    <w:nsid w:val="71a076a6"/>
     <w:multiLevelType w:val="multilevel"/>
     <w:lvl w:ilvl="0">
       <w:start w:val="6"/>
@@ -2689,7 +2686,7 @@
     </w:lvl>
   </w:abstractNum>
   <w:abstractNum w:abstractNumId="99417">
-    <w:nsid w:val="f63fa93c"/>
+    <w:nsid w:val="45cfe169"/>
     <w:multiLevelType w:val="multilevel"/>
     <w:lvl w:ilvl="0">
       <w:start w:val="7"/>
@@ -2777,7 +2774,7 @@
     </w:lvl>
   </w:abstractNum>
   <w:abstractNum w:abstractNumId="99418">
-    <w:nsid w:val="80fab122"/>
+    <w:nsid w:val="6d6e946a"/>
     <w:multiLevelType w:val="multilevel"/>
     <w:lvl w:ilvl="0">
       <w:start w:val="8"/>
@@ -2865,7 +2862,7 @@
     </w:lvl>
   </w:abstractNum>
   <w:abstractNum w:abstractNumId="99419">
-    <w:nsid w:val="baa0e0b7"/>
+    <w:nsid w:val="7edd0b0b"/>
     <w:multiLevelType w:val="multilevel"/>
     <w:lvl w:ilvl="0">
       <w:start w:val="9"/>
@@ -2953,7 +2950,7 @@
     </w:lvl>
   </w:abstractNum>
   <w:abstractNum w:abstractNumId="994110">
-    <w:nsid w:val="eb9bd365"/>
+    <w:nsid w:val="240876a1"/>
     <w:multiLevelType w:val="multilevel"/>
     <w:lvl w:ilvl="0">
       <w:start w:val="10"/>
@@ -3041,7 +3038,7 @@
     </w:lvl>
   </w:abstractNum>
   <w:abstractNum w:abstractNumId="994111">
-    <w:nsid w:val="74c54eb2"/>
+    <w:nsid w:val="7cfe48a5"/>
     <w:multiLevelType w:val="multilevel"/>
     <w:lvl w:ilvl="0">
       <w:start w:val="11"/>

</xml_diff>

<commit_message>
editing and cuts to word length
</commit_message>
<xml_diff>
--- a/peer-review/review-response.docx
+++ b/peer-review/review-response.docx
@@ -857,7 +857,7 @@
         <w:rPr>
           <w:i/>
         </w:rPr>
-        <w:t xml:space="preserve">We agree that this needed further explanation and that the definition used in 1. of Sutherland et al. was incorrect. We have corrected the Sutherland model and extended the model explanation.</w:t>
+        <w:t xml:space="preserve">We agree that this needed further explanation and that the definition used in 1. of Sutherland et al. was incorrect. We have corrected the Sutherland model and extended the model explanation to include this.</w:t>
       </w:r>
     </w:p>
     <w:p>
@@ -1078,7 +1078,22 @@
         <w:pStyle w:val="BodyText"/>
       </w:pPr>
       <w:r>
-        <w:t xml:space="preserve">*" The simulation approach used here, although updated where possible, is not the most accurate method for estimating the impact of ending the BCG schools scheme as it relies on numerous assumptions based on the available knowledge in 1987 and does not account for the role of non-White and non-UK born cases. However, the strength of this work is that the estimates were based on the framework used to inform policy making. This allowed the strength of model used in the decision-making process to be assessed once parameter uncertainty had been incorporated and for flaws in the model to be identified. This would not have been possible if the impact had been assessed using only the observed data or with a alternative model. It also allowed estimates based on updated data to be compared to historic estimates within the same framework. This would also not have been possible if a different framework had been used.“*</w:t>
+        <w:rPr>
+          <w:i/>
+        </w:rPr>
+        <w:t xml:space="preserve">“</w:t>
+      </w:r>
+      <w:r>
+        <w:rPr>
+          <w:i/>
+        </w:rPr>
+        <w:t xml:space="preserve">The simulation approach used here, although updated where possible, is not the most accurate method for estimating the impact of ending the BCG schools scheme as it relies on numerous assumptions based on the available knowledge in 1987 and does not account for the role of non-White and non-UK born cases. However, the strength of this work is that the estimates were based on the framework used to inform policy making. This allowed the strength of model used in the decision-making process to be assessed once parameter uncertainty had been incorporated and for flaws in the model to be identified. This would not have been possible if the impact had been assessed using only the observed data or with a alternative model. It also allowed estimates based on updated data to be compared to historic estimates within the same framework. This would also not have been possible if a different framework had been used.</w:t>
+      </w:r>
+      <w:r>
+        <w:rPr>
+          <w:i/>
+        </w:rPr>
+        <w:t xml:space="preserve">”</w:t>
       </w:r>
     </w:p>
     <w:p>
@@ -1940,7 +1955,7 @@
     </w:lvl>
   </w:abstractNum>
   <w:abstractNum w:abstractNumId="990">
-    <w:nsid w:val="8f41a720"/>
+    <w:nsid w:val="55a3ac3c"/>
     <w:multiLevelType w:val="multilevel"/>
     <w:lvl w:ilvl="0">
       <w:numFmt w:val="bullet"/>
@@ -2021,7 +2036,7 @@
     </w:lvl>
   </w:abstractNum>
   <w:abstractNum w:abstractNumId="991">
-    <w:nsid w:val="4d67814b"/>
+    <w:nsid w:val="fe409110"/>
     <w:multiLevelType w:val="multilevel"/>
     <w:lvl w:ilvl="0">
       <w:numFmt w:val="bullet"/>
@@ -2102,7 +2117,7 @@
     </w:lvl>
   </w:abstractNum>
   <w:abstractNum w:abstractNumId="99411">
-    <w:nsid w:val="26af0a9d"/>
+    <w:nsid w:val="15a6e585"/>
     <w:multiLevelType w:val="multilevel"/>
     <w:lvl w:ilvl="0">
       <w:start w:val="1"/>
@@ -2190,7 +2205,7 @@
     </w:lvl>
   </w:abstractNum>
   <w:abstractNum w:abstractNumId="99412">
-    <w:nsid w:val="65e07263"/>
+    <w:nsid w:val="dbd16913"/>
     <w:multiLevelType w:val="multilevel"/>
     <w:lvl w:ilvl="0">
       <w:start w:val="2"/>
@@ -2278,7 +2293,7 @@
     </w:lvl>
   </w:abstractNum>
   <w:abstractNum w:abstractNumId="99413">
-    <w:nsid w:val="4c503fc3"/>
+    <w:nsid w:val="66e639ff"/>
     <w:multiLevelType w:val="multilevel"/>
     <w:lvl w:ilvl="0">
       <w:start w:val="3"/>
@@ -2366,7 +2381,7 @@
     </w:lvl>
   </w:abstractNum>
   <w:abstractNum w:abstractNumId="99414">
-    <w:nsid w:val="3bfb3bca"/>
+    <w:nsid w:val="1f70d7c6"/>
     <w:multiLevelType w:val="multilevel"/>
     <w:lvl w:ilvl="0">
       <w:start w:val="4"/>
@@ -2454,7 +2469,7 @@
     </w:lvl>
   </w:abstractNum>
   <w:abstractNum w:abstractNumId="99415">
-    <w:nsid w:val="939868b3"/>
+    <w:nsid w:val="cbbd3db7"/>
     <w:multiLevelType w:val="multilevel"/>
     <w:lvl w:ilvl="0">
       <w:start w:val="5"/>
@@ -2542,7 +2557,7 @@
     </w:lvl>
   </w:abstractNum>
   <w:abstractNum w:abstractNumId="99416">
-    <w:nsid w:val="610c8963"/>
+    <w:nsid w:val="f0715ed7"/>
     <w:multiLevelType w:val="multilevel"/>
     <w:lvl w:ilvl="0">
       <w:start w:val="6"/>
@@ -2630,7 +2645,7 @@
     </w:lvl>
   </w:abstractNum>
   <w:abstractNum w:abstractNumId="99417">
-    <w:nsid w:val="fb6d35f8"/>
+    <w:nsid w:val="9210ad89"/>
     <w:multiLevelType w:val="multilevel"/>
     <w:lvl w:ilvl="0">
       <w:start w:val="7"/>
@@ -2718,7 +2733,7 @@
     </w:lvl>
   </w:abstractNum>
   <w:abstractNum w:abstractNumId="99418">
-    <w:nsid w:val="7d3cfce9"/>
+    <w:nsid w:val="98d324c1"/>
     <w:multiLevelType w:val="multilevel"/>
     <w:lvl w:ilvl="0">
       <w:start w:val="8"/>
@@ -2806,7 +2821,7 @@
     </w:lvl>
   </w:abstractNum>
   <w:abstractNum w:abstractNumId="99419">
-    <w:nsid w:val="1f946c07"/>
+    <w:nsid w:val="7091e36d"/>
     <w:multiLevelType w:val="multilevel"/>
     <w:lvl w:ilvl="0">
       <w:start w:val="9"/>
@@ -2894,7 +2909,7 @@
     </w:lvl>
   </w:abstractNum>
   <w:abstractNum w:abstractNumId="994110">
-    <w:nsid w:val="f4207d79"/>
+    <w:nsid w:val="d012c5db"/>
     <w:multiLevelType w:val="multilevel"/>
     <w:lvl w:ilvl="0">
       <w:start w:val="10"/>
@@ -2982,7 +2997,7 @@
     </w:lvl>
   </w:abstractNum>
   <w:abstractNum w:abstractNumId="994111">
-    <w:nsid w:val="66ea5dc5"/>
+    <w:nsid w:val="8cb99ab5"/>
     <w:multiLevelType w:val="multilevel"/>
     <w:lvl w:ilvl="0">
       <w:start w:val="11"/>

</xml_diff>

<commit_message>
changes to reviewer responses based on Hannah feedback
</commit_message>
<xml_diff>
--- a/peer-review/review-response.docx
+++ b/peer-review/review-response.docx
@@ -251,7 +251,7 @@
         <w:rPr>
           <w:i/>
         </w:rPr>
-        <w:t xml:space="preserve">We agree with the reviewer that this is an important issue. We have included some of this uncertainty by re-estimating incidence rates for both those BCG vaccinated and unvaccinated (this uncertainty is then passed through to the efficacy estimates). This approach makes use of the available data on the effiacy of the BCG vaccine in England and Wales. Including additional uncertainty observed globally would be inappropriate here as there is little evidence for this amongst the White UK born population. This does mean that the findings from this model reflect the impact in these countries only and cannot be directly generalised.</w:t>
+        <w:t xml:space="preserve">We agree with the reviewer that this is an important issue. We have included some of this uncertainty by re-estimating incidence rates for both those BCG vaccinated and unvaccinated. These rates are then used to estimate vaccine efficacy. This approach makes use of the available data on the effiacy of the BCG vaccine in England and Wales. Including additional uncertainty observed globally would be inappropriate here as there is little evidence for this amongst the White UK born population. This does mean that the findings from this model reflect the impact in these countries only and cannot be directly generalised.</w:t>
       </w:r>
     </w:p>
     <w:p>
@@ -358,7 +358,7 @@
         <w:rPr>
           <w:i/>
         </w:rPr>
-        <w:t xml:space="preserve">We have extensively reworded and extended this section (please see the marked up version). We have added the following sentence for clarity,</w:t>
+        <w:t xml:space="preserve">We have extensively reworded and extended this section (please see the marked up version). As part of ths we have added the following sentence for clarity,</w:t>
       </w:r>
     </w:p>
     <w:p>
@@ -478,7 +478,7 @@
         <w:rPr>
           <w:i/>
         </w:rPr>
-        <w:t xml:space="preserve">We have reformulated these equations for greater clarity (please see the marked up paper).</w:t>
+        <w:t xml:space="preserve">Yes the distribution of cases is estimated by age group. We have reformulated these equations for greater clarity (please see the marked up paper). Note that due to paper changes this section of the model has been moved to the SI.</w:t>
       </w:r>
     </w:p>
     <w:p>
@@ -635,7 +635,7 @@
         <w:rPr>
           <w:i/>
         </w:rPr>
-        <w:t xml:space="preserve">This approach allows nonlinear trends to be fitted to using a series of linear models. For years prior to 1973 the annual decreases were assumed to be the mean of the previous 3 years of data. For both proxy measures the annual decreases in incidence rates post 2016 were assumed to be the average of the estimates in 2013, 2014, and 2015.</w:t>
+        <w:t xml:space="preserve">This approach allows nonlinear trends to be fitted using a series of linear models. For years prior to 1973 the annual decreases were assumed to be the mean of the annual decreases from the previous 3 years. For both proxy measures the annual decreases in incidence rates post 2016 were assumed to be the average of the estimates in 2013, 2014, and 2015.</w:t>
       </w:r>
       <w:r>
         <w:rPr>
@@ -876,7 +876,7 @@
         <w:rPr>
           <w:i/>
         </w:rPr>
-        <w:t xml:space="preserve">To answer your previous comment we introduced a subsection of the model explanation detailing our additions to the model. The Updating model parameter estimates and incorporating parameter uncertainty section of the methods contains a discussion of differences between the original and updated analysis. We have reworded this for clarity (please see the marked up paper). As you say, parameter uncertainty for incidence rates could have been included at the time but was not, whilst the updated value for the serial interval has only recently become available. This is now explicitly stated in the reworded methods paragraph.</w:t>
+        <w:t xml:space="preserve">We have introduced a subsection of the model explanation detailing our additions to the model. The Updating model parameter estimates and incorporating parameter uncertainty section of the methods contains a discussion of differences between the original and updated analysis. We have reworded this for clarity (please see the marked up paper). As you say, parameter uncertainty for incidence rates could have been included at the time but was not, whilst the updated value for the serial interval has only recently become available. This is now explicitly stated in the reworded methods paragraph.</w:t>
       </w:r>
     </w:p>
     <w:p>
@@ -887,7 +887,7 @@
         <w:rPr>
           <w:i/>
         </w:rPr>
-        <w:t xml:space="preserve">We agree that it is important to be clear which findings are relevant to policy makers and in what context. We have rewored the 4th discussion paragraph to provide more context.</w:t>
+        <w:t xml:space="preserve">We agree that it is important to be clear which findings are relevant to policy makers and in what context. We have reworded the 4th discussion paragraph to provide more context.</w:t>
       </w:r>
     </w:p>
     <w:p>
@@ -1087,7 +1087,7 @@
         <w:rPr>
           <w:i/>
         </w:rPr>
-        <w:t xml:space="preserve">The simulation approach used here, although updated where possible, is not the most accurate method for estimating the impact of ending the BCG schools scheme as it relies on numerous assumptions based on the available knowledge in 1987 and does not account for the role of non-White and non-UK born cases. However, the strength of this work is that the estimates were based on the framework used to inform policy making. This allowed the strength of model used in the decision-making process to be assessed once parameter uncertainty had been incorporated and for flaws in the model to be identified. This would not have been possible if the impact had been assessed using only the observed data or with a alternative model. It also allowed estimates based on updated data to be compared to historic estimates within the same framework. This would also not have been possible if a different framework had been used.</w:t>
+        <w:t xml:space="preserve">The simulation approach used here, although updated where possible, is not the most accurate method for estimating the impact of ending the BCG schools scheme as it relies on numerous assumptions based on the available knowledge in 1987 and does not account for the role of non-White and non-UK born cases. However, the strength of this work is that the estimates are based on the framework used to inform policy making. This allowed the strength of the model used in the decision-making process to be assessed once parameter uncertainty had been incorporated and for flaws in the model to be identified. This would not have been possible if the impact had been assessed using only the observed data or with a alternative model. It also allowed estimates based on updated data to be compared to historic estimates within the same framework. This would also not have been possible if a different framework had been used.</w:t>
       </w:r>
       <w:r>
         <w:rPr>
@@ -1243,7 +1243,7 @@
         <w:rPr>
           <w:i/>
         </w:rPr>
-        <w:t xml:space="preserve">Thanks for pointing this out. Whilst there has been a systematic review the authors identifed only two papers with estimates (the one used here and one other older paper). Both papers made use of similar datasets in the Netherlands. The cited paper is 10 years newer, has an improved sample size, and improved methods.</w:t>
+        <w:t xml:space="preserve">Thanks for pointing this out. Whilst there has been a systematic review the authors identifed only two papers with estimates (the one used here and one other older paper). Both papers made use of similar datasets in the Netherlands, however, the cited paper is most recent (by 10 years) and has an improved sample size and improved methods compared to the older paper.</w:t>
       </w:r>
     </w:p>
     <w:p>
@@ -1284,7 +1284,7 @@
         <w:rPr>
           <w:i/>
         </w:rPr>
-        <w:t xml:space="preserve">We have reworded this paragraph (and made changes suggested by reviewer 1). Please see the marked up paper. We have also included a graph in the results from the SI that shows the changes over time in the annual decline depending on the data/assumptions used.</w:t>
+        <w:t xml:space="preserve">We have reworded this paragraph (and made additional changes suggested by reviewer 1). Please see the marked up paper. We have also included a graph in the results from the SI that shows the changes over time in the annual decline depending on the data/assumptions used.</w:t>
       </w:r>
     </w:p>
     <w:p>
@@ -1312,7 +1312,7 @@
         <w:rPr>
           <w:i/>
         </w:rPr>
-        <w:t xml:space="preserve">LOESS (locally estimated scatterplot smoothing) is a local regression method. It combines multiple regression models in a k-nearest neighbours meta-model. This approach allows nonlinear trends to be fitted to using a series of linear models.</w:t>
+        <w:t xml:space="preserve">LOESS (locally estimated scatterplot smoothing) is a local regression method. It combines multiple regression models in a k-nearest neighbours meta-model. This approach allows nonlinear trends to be fitted using a series of linear models.</w:t>
       </w:r>
       <w:r>
         <w:rPr>
@@ -1476,7 +1476,7 @@
         <w:rPr>
           <w:i/>
         </w:rPr>
-        <w:t xml:space="preserve">Policy makers should consider these updated estimates when assessing the role of BCG vaccination in those at school-age. However, decisions regarding vaccine policy require economic evaluation, which discounts costs and benefits in the future; discounting has not been applied in this study which estimates the epidemiological impact of vaccination only.</w:t>
+        <w:t xml:space="preserve">Policy makers should consider these updated estimates when assessing the role of BCG vaccination in those at school-age. However, decisions regarding vaccine policy in the UK require economic evaluation, which discounts costs and benefits in the future; discounting has not been applied in this study which estimates the epidemiological impact of vaccination only.</w:t>
       </w:r>
       <w:r>
         <w:rPr>
@@ -1955,7 +1955,7 @@
     </w:lvl>
   </w:abstractNum>
   <w:abstractNum w:abstractNumId="990">
-    <w:nsid w:val="55a3ac3c"/>
+    <w:nsid w:val="731f8244"/>
     <w:multiLevelType w:val="multilevel"/>
     <w:lvl w:ilvl="0">
       <w:numFmt w:val="bullet"/>
@@ -2036,7 +2036,7 @@
     </w:lvl>
   </w:abstractNum>
   <w:abstractNum w:abstractNumId="991">
-    <w:nsid w:val="fe409110"/>
+    <w:nsid w:val="9cff3415"/>
     <w:multiLevelType w:val="multilevel"/>
     <w:lvl w:ilvl="0">
       <w:numFmt w:val="bullet"/>
@@ -2117,7 +2117,7 @@
     </w:lvl>
   </w:abstractNum>
   <w:abstractNum w:abstractNumId="99411">
-    <w:nsid w:val="15a6e585"/>
+    <w:nsid w:val="45bbed91"/>
     <w:multiLevelType w:val="multilevel"/>
     <w:lvl w:ilvl="0">
       <w:start w:val="1"/>
@@ -2205,7 +2205,7 @@
     </w:lvl>
   </w:abstractNum>
   <w:abstractNum w:abstractNumId="99412">
-    <w:nsid w:val="dbd16913"/>
+    <w:nsid w:val="f1592408"/>
     <w:multiLevelType w:val="multilevel"/>
     <w:lvl w:ilvl="0">
       <w:start w:val="2"/>
@@ -2293,7 +2293,7 @@
     </w:lvl>
   </w:abstractNum>
   <w:abstractNum w:abstractNumId="99413">
-    <w:nsid w:val="66e639ff"/>
+    <w:nsid w:val="e5fa9790"/>
     <w:multiLevelType w:val="multilevel"/>
     <w:lvl w:ilvl="0">
       <w:start w:val="3"/>
@@ -2381,7 +2381,7 @@
     </w:lvl>
   </w:abstractNum>
   <w:abstractNum w:abstractNumId="99414">
-    <w:nsid w:val="1f70d7c6"/>
+    <w:nsid w:val="8a1606eb"/>
     <w:multiLevelType w:val="multilevel"/>
     <w:lvl w:ilvl="0">
       <w:start w:val="4"/>
@@ -2469,7 +2469,7 @@
     </w:lvl>
   </w:abstractNum>
   <w:abstractNum w:abstractNumId="99415">
-    <w:nsid w:val="cbbd3db7"/>
+    <w:nsid w:val="3e303aaf"/>
     <w:multiLevelType w:val="multilevel"/>
     <w:lvl w:ilvl="0">
       <w:start w:val="5"/>
@@ -2557,7 +2557,7 @@
     </w:lvl>
   </w:abstractNum>
   <w:abstractNum w:abstractNumId="99416">
-    <w:nsid w:val="f0715ed7"/>
+    <w:nsid w:val="be8e86ec"/>
     <w:multiLevelType w:val="multilevel"/>
     <w:lvl w:ilvl="0">
       <w:start w:val="6"/>
@@ -2645,7 +2645,7 @@
     </w:lvl>
   </w:abstractNum>
   <w:abstractNum w:abstractNumId="99417">
-    <w:nsid w:val="9210ad89"/>
+    <w:nsid w:val="be22a215"/>
     <w:multiLevelType w:val="multilevel"/>
     <w:lvl w:ilvl="0">
       <w:start w:val="7"/>
@@ -2733,7 +2733,7 @@
     </w:lvl>
   </w:abstractNum>
   <w:abstractNum w:abstractNumId="99418">
-    <w:nsid w:val="98d324c1"/>
+    <w:nsid w:val="7d86752e"/>
     <w:multiLevelType w:val="multilevel"/>
     <w:lvl w:ilvl="0">
       <w:start w:val="8"/>
@@ -2821,7 +2821,7 @@
     </w:lvl>
   </w:abstractNum>
   <w:abstractNum w:abstractNumId="99419">
-    <w:nsid w:val="7091e36d"/>
+    <w:nsid w:val="e7d09a46"/>
     <w:multiLevelType w:val="multilevel"/>
     <w:lvl w:ilvl="0">
       <w:start w:val="9"/>
@@ -2909,7 +2909,7 @@
     </w:lvl>
   </w:abstractNum>
   <w:abstractNum w:abstractNumId="994110">
-    <w:nsid w:val="d012c5db"/>
+    <w:nsid w:val="a2a0b211"/>
     <w:multiLevelType w:val="multilevel"/>
     <w:lvl w:ilvl="0">
       <w:start w:val="10"/>
@@ -2997,7 +2997,7 @@
     </w:lvl>
   </w:abstractNum>
   <w:abstractNum w:abstractNumId="994111">
-    <w:nsid w:val="8cb99ab5"/>
+    <w:nsid w:val="d91371e5"/>
     <w:multiLevelType w:val="multilevel"/>
     <w:lvl w:ilvl="0">
       <w:start w:val="11"/>

</xml_diff>

<commit_message>
updated reviewer reponses based on Ellen feedback
</commit_message>
<xml_diff>
--- a/peer-review/review-response.docx
+++ b/peer-review/review-response.docx
@@ -189,7 +189,7 @@
         <w:rPr>
           <w:i/>
         </w:rPr>
-        <w:t xml:space="preserve">We feel that the TRIPOD checklist is not completely appropriate for our study because we use an infectious disease model rather than a statistical model designed to be used as a tool for prediction, thus several of the checklist items are not relevant. However, we would be happy to fill in this or any other checklist if required.</w:t>
+        <w:t xml:space="preserve">We feel that the TRIPOD checklist is not completely appropriate for our study because we use an infectious disease model rather than a statistical model designed to be used as a tool for prediction, thus several of the checklist items are not relevant. However, we would be happy to fill in this checklist if required.</w:t>
       </w:r>
     </w:p>
     <w:p>
@@ -251,7 +251,7 @@
         <w:rPr>
           <w:i/>
         </w:rPr>
-        <w:t xml:space="preserve">We agree with the reviewer that this is an important issue. We have included some of this uncertainty by re-estimating incidence rates for both those BCG vaccinated and unvaccinated. These rates are then used to estimate vaccine efficacy. This approach makes use of the available data on the effiacy of the BCG vaccine in England and Wales. Including additional uncertainty observed globally would be inappropriate here as there is little evidence for this amongst the White UK born population. This does mean that the findings from this model reflect the impact in these countries only and cannot be directly generalised.</w:t>
+        <w:t xml:space="preserve">We agree with the reviewer that this is a potentially important issue. We have included some of this uncertainty by re-estimating incidence rates for both those BCG vaccinated and unvaccinated. These rates are then used to estimate vaccine efficacy. This approach makes use of the available data on the effiacy of the BCG vaccine in England and Wales. Including additional uncertainty observed globally would be inappropriate here as there is little evidence for this amongst the White UK born population. This does mean that the findings from this model reflect the impact in these countries only and cannot be directly generalised.</w:t>
       </w:r>
     </w:p>
     <w:p>
@@ -478,7 +478,7 @@
         <w:rPr>
           <w:i/>
         </w:rPr>
-        <w:t xml:space="preserve">Yes the distribution of cases is estimated by age group. We have reformulated these equations for greater clarity (please see the marked up paper). Note that due to paper changes this section of the model has been moved to the SI.</w:t>
+        <w:t xml:space="preserve">No. The distribution of secondary cases is not differentiated by age. In revising the manuscript, we identified an error in the original analysis, which we have corrected in our paper. This error means that this section of the model is no longer valid once the model has been updated and so it is only used to validate the original analysis. Based on this we have moved this section to the SI. However, we have expanded on the model explanation both here and in other sections.</w:t>
       </w:r>
     </w:p>
     <w:p>
@@ -1955,7 +1955,7 @@
     </w:lvl>
   </w:abstractNum>
   <w:abstractNum w:abstractNumId="990">
-    <w:nsid w:val="731f8244"/>
+    <w:nsid w:val="b9f6b830"/>
     <w:multiLevelType w:val="multilevel"/>
     <w:lvl w:ilvl="0">
       <w:numFmt w:val="bullet"/>
@@ -2036,7 +2036,7 @@
     </w:lvl>
   </w:abstractNum>
   <w:abstractNum w:abstractNumId="991">
-    <w:nsid w:val="9cff3415"/>
+    <w:nsid w:val="1b16f90d"/>
     <w:multiLevelType w:val="multilevel"/>
     <w:lvl w:ilvl="0">
       <w:numFmt w:val="bullet"/>
@@ -2117,7 +2117,7 @@
     </w:lvl>
   </w:abstractNum>
   <w:abstractNum w:abstractNumId="99411">
-    <w:nsid w:val="45bbed91"/>
+    <w:nsid w:val="d18dbbda"/>
     <w:multiLevelType w:val="multilevel"/>
     <w:lvl w:ilvl="0">
       <w:start w:val="1"/>
@@ -2205,7 +2205,7 @@
     </w:lvl>
   </w:abstractNum>
   <w:abstractNum w:abstractNumId="99412">
-    <w:nsid w:val="f1592408"/>
+    <w:nsid w:val="5144a681"/>
     <w:multiLevelType w:val="multilevel"/>
     <w:lvl w:ilvl="0">
       <w:start w:val="2"/>
@@ -2293,7 +2293,7 @@
     </w:lvl>
   </w:abstractNum>
   <w:abstractNum w:abstractNumId="99413">
-    <w:nsid w:val="e5fa9790"/>
+    <w:nsid w:val="fe4f2a5b"/>
     <w:multiLevelType w:val="multilevel"/>
     <w:lvl w:ilvl="0">
       <w:start w:val="3"/>
@@ -2381,7 +2381,7 @@
     </w:lvl>
   </w:abstractNum>
   <w:abstractNum w:abstractNumId="99414">
-    <w:nsid w:val="8a1606eb"/>
+    <w:nsid w:val="823c2ed5"/>
     <w:multiLevelType w:val="multilevel"/>
     <w:lvl w:ilvl="0">
       <w:start w:val="4"/>
@@ -2469,7 +2469,7 @@
     </w:lvl>
   </w:abstractNum>
   <w:abstractNum w:abstractNumId="99415">
-    <w:nsid w:val="3e303aaf"/>
+    <w:nsid w:val="bfd0700b"/>
     <w:multiLevelType w:val="multilevel"/>
     <w:lvl w:ilvl="0">
       <w:start w:val="5"/>
@@ -2557,7 +2557,7 @@
     </w:lvl>
   </w:abstractNum>
   <w:abstractNum w:abstractNumId="99416">
-    <w:nsid w:val="be8e86ec"/>
+    <w:nsid w:val="1c9801e3"/>
     <w:multiLevelType w:val="multilevel"/>
     <w:lvl w:ilvl="0">
       <w:start w:val="6"/>
@@ -2645,7 +2645,7 @@
     </w:lvl>
   </w:abstractNum>
   <w:abstractNum w:abstractNumId="99417">
-    <w:nsid w:val="be22a215"/>
+    <w:nsid w:val="a73e911c"/>
     <w:multiLevelType w:val="multilevel"/>
     <w:lvl w:ilvl="0">
       <w:start w:val="7"/>
@@ -2733,7 +2733,7 @@
     </w:lvl>
   </w:abstractNum>
   <w:abstractNum w:abstractNumId="99418">
-    <w:nsid w:val="7d86752e"/>
+    <w:nsid w:val="d7cbd57a"/>
     <w:multiLevelType w:val="multilevel"/>
     <w:lvl w:ilvl="0">
       <w:start w:val="8"/>
@@ -2821,7 +2821,7 @@
     </w:lvl>
   </w:abstractNum>
   <w:abstractNum w:abstractNumId="99419">
-    <w:nsid w:val="e7d09a46"/>
+    <w:nsid w:val="3c3b4ebb"/>
     <w:multiLevelType w:val="multilevel"/>
     <w:lvl w:ilvl="0">
       <w:start w:val="9"/>
@@ -2909,7 +2909,7 @@
     </w:lvl>
   </w:abstractNum>
   <w:abstractNum w:abstractNumId="994110">
-    <w:nsid w:val="a2a0b211"/>
+    <w:nsid w:val="1ddb6401"/>
     <w:multiLevelType w:val="multilevel"/>
     <w:lvl w:ilvl="0">
       <w:start w:val="10"/>
@@ -2997,7 +2997,7 @@
     </w:lvl>
   </w:abstractNum>
   <w:abstractNum w:abstractNumId="994111">
-    <w:nsid w:val="d91371e5"/>
+    <w:nsid w:val="627ae694"/>
     <w:multiLevelType w:val="multilevel"/>
     <w:lvl w:ilvl="0">
       <w:start w:val="11"/>

</xml_diff>